<commit_message>
report: Se actualizo el reporte Informe de hallazgos_1.docx
</commit_message>
<xml_diff>
--- a/reports/Informe de hallazgos_1.docx
+++ b/reports/Informe de hallazgos_1.docx
@@ -179,19 +179,11 @@
           <w:rFonts w:ascii="Aptos" w:hAnsi="Aptos"/>
         </w:rPr>
       </w:pPr>
-      <w:proofErr w:type="spellStart"/>
       <w:r>
         <w:rPr>
           <w:rFonts w:ascii="Aptos" w:hAnsi="Aptos"/>
         </w:rPr>
-        <w:t>Review</w:t>
-      </w:r>
-      <w:proofErr w:type="spellEnd"/>
-      <w:r>
-        <w:rPr>
-          <w:rFonts w:ascii="Aptos" w:hAnsi="Aptos"/>
-        </w:rPr>
-        <w:t>: El número de la reseña</w:t>
+        <w:t>Review: El número de la reseña</w:t>
       </w:r>
     </w:p>
     <w:p>
@@ -277,19 +269,11 @@
           <w:rFonts w:ascii="Aptos" w:hAnsi="Aptos"/>
         </w:rPr>
       </w:pPr>
-      <w:proofErr w:type="spellStart"/>
       <w:r>
         <w:rPr>
           <w:rFonts w:ascii="Aptos" w:hAnsi="Aptos"/>
         </w:rPr>
-        <w:t>Stars</w:t>
-      </w:r>
-      <w:proofErr w:type="spellEnd"/>
-      <w:r>
-        <w:rPr>
-          <w:rFonts w:ascii="Aptos" w:hAnsi="Aptos"/>
-        </w:rPr>
-        <w:t>: Puntaje (Escala de 5 puntos)</w:t>
+        <w:t>Stars: Puntaje (Escala de 5 puntos)</w:t>
       </w:r>
     </w:p>
     <w:p>
@@ -307,7 +291,19 @@
         <w:rPr>
           <w:rFonts w:ascii="Aptos" w:hAnsi="Aptos"/>
         </w:rPr>
-        <w:t xml:space="preserve">Top Ten: Columna vacía </w:t>
+        <w:t>Top Ten: Co</w:t>
+      </w:r>
+      <w:r>
+        <w:rPr>
+          <w:rFonts w:ascii="Aptos" w:hAnsi="Aptos"/>
+        </w:rPr>
+        <w:t>ntiene el top de 10 de los mejores ramen del 2012 hasta el 2016</w:t>
+      </w:r>
+      <w:r>
+        <w:rPr>
+          <w:rFonts w:ascii="Aptos" w:hAnsi="Aptos"/>
+        </w:rPr>
+        <w:t xml:space="preserve"> </w:t>
       </w:r>
     </w:p>
     <w:p>

</xml_diff>